<commit_message>
Atualizado ARB (Métodos de Classe)
</commit_message>
<xml_diff>
--- a/--desenvolvedor/Ruby/ARB.docx
+++ b/--desenvolvedor/Ruby/ARB.docx
@@ -641,7 +641,6 @@
           <w:numId w:val="1"/>
         </w:numPr>
       </w:pPr>
-      <w:proofErr w:type="gramStart"/>
       <w:r>
         <w:rPr>
           <w:rFonts w:ascii="Consolas" w:hAnsi="Consolas"/>
@@ -665,16 +664,7 @@
           <w:b/>
           <w:bCs/>
         </w:rPr>
-        <w:t>upcase</w:t>
-      </w:r>
-      <w:proofErr w:type="gramEnd"/>
-      <w:r>
-        <w:rPr>
-          <w:rFonts w:ascii="Consolas" w:hAnsi="Consolas"/>
-          <w:b/>
-          <w:bCs/>
-        </w:rPr>
-        <w:t>’:</w:t>
+        <w:t>upcase’:</w:t>
       </w:r>
       <w:r>
         <w:t xml:space="preserve"> Transforma todas as letras da string em maiúsculas.</w:t>
@@ -744,7 +734,6 @@
           <w:numId w:val="1"/>
         </w:numPr>
       </w:pPr>
-      <w:proofErr w:type="gramStart"/>
       <w:r>
         <w:rPr>
           <w:rFonts w:ascii="Consolas" w:hAnsi="Consolas"/>
@@ -767,16 +756,7 @@
           <w:b/>
           <w:bCs/>
         </w:rPr>
-        <w:t>downcase</w:t>
-      </w:r>
-      <w:proofErr w:type="gramEnd"/>
-      <w:r>
-        <w:rPr>
-          <w:rFonts w:ascii="Consolas" w:hAnsi="Consolas"/>
-          <w:b/>
-          <w:bCs/>
-        </w:rPr>
-        <w:t>’:</w:t>
+        <w:t>downcase’:</w:t>
       </w:r>
       <w:r>
         <w:t xml:space="preserve"> Transforma todas as letras da string em minúsculas.</w:t>
@@ -846,7 +826,6 @@
           <w:numId w:val="1"/>
         </w:numPr>
       </w:pPr>
-      <w:proofErr w:type="gramStart"/>
       <w:r>
         <w:rPr>
           <w:rFonts w:ascii="Consolas" w:hAnsi="Consolas"/>
@@ -869,16 +848,7 @@
           <w:b/>
           <w:bCs/>
         </w:rPr>
-        <w:t>capitalize</w:t>
-      </w:r>
-      <w:proofErr w:type="gramEnd"/>
-      <w:r>
-        <w:rPr>
-          <w:rFonts w:ascii="Consolas" w:hAnsi="Consolas"/>
-          <w:b/>
-          <w:bCs/>
-        </w:rPr>
-        <w:t>’:</w:t>
+        <w:t>capitalize’:</w:t>
       </w:r>
       <w:r>
         <w:t xml:space="preserve"> Transforma primeira letra da string em maiúscula</w:t>
@@ -951,7 +921,6 @@
           <w:numId w:val="1"/>
         </w:numPr>
       </w:pPr>
-      <w:proofErr w:type="gramStart"/>
       <w:r>
         <w:rPr>
           <w:rFonts w:ascii="Consolas" w:hAnsi="Consolas"/>
@@ -974,16 +943,7 @@
           <w:b/>
           <w:bCs/>
         </w:rPr>
-        <w:t>reverse</w:t>
-      </w:r>
-      <w:proofErr w:type="gramEnd"/>
-      <w:r>
-        <w:rPr>
-          <w:rFonts w:ascii="Consolas" w:hAnsi="Consolas"/>
-          <w:b/>
-          <w:bCs/>
-        </w:rPr>
-        <w:t>’:</w:t>
+        <w:t>reverse’:</w:t>
       </w:r>
       <w:r>
         <w:t xml:space="preserve"> Inverte o texto da string.</w:t>
@@ -1053,7 +1013,6 @@
           <w:numId w:val="1"/>
         </w:numPr>
       </w:pPr>
-      <w:proofErr w:type="gramStart"/>
       <w:r>
         <w:rPr>
           <w:rFonts w:ascii="Consolas" w:hAnsi="Consolas"/>
@@ -1077,16 +1036,7 @@
           <w:b/>
           <w:bCs/>
         </w:rPr>
-        <w:t>length</w:t>
-      </w:r>
-      <w:proofErr w:type="gramEnd"/>
-      <w:r>
-        <w:rPr>
-          <w:rFonts w:ascii="Consolas" w:hAnsi="Consolas"/>
-          <w:b/>
-          <w:bCs/>
-        </w:rPr>
-        <w:t>’:</w:t>
+        <w:t>length’:</w:t>
       </w:r>
       <w:r>
         <w:t xml:space="preserve"> Retorna a quantidade de caracteres que a string possui.</w:t>
@@ -1156,7 +1106,6 @@
           <w:numId w:val="1"/>
         </w:numPr>
       </w:pPr>
-      <w:proofErr w:type="gramStart"/>
       <w:r>
         <w:rPr>
           <w:rFonts w:ascii="Consolas" w:hAnsi="Consolas"/>
@@ -1179,16 +1128,7 @@
           <w:b/>
           <w:bCs/>
         </w:rPr>
-        <w:t>strip</w:t>
-      </w:r>
-      <w:proofErr w:type="gramEnd"/>
-      <w:r>
-        <w:rPr>
-          <w:rFonts w:ascii="Consolas" w:hAnsi="Consolas"/>
-          <w:b/>
-          <w:bCs/>
-        </w:rPr>
-        <w:t>’:</w:t>
+        <w:t>strip’:</w:t>
       </w:r>
       <w:r>
         <w:t xml:space="preserve"> Remove os espaços em branco no começo e no fim da string.</w:t>
@@ -1559,25 +1499,7 @@
           <w:b/>
           <w:bCs/>
         </w:rPr>
-        <w:t xml:space="preserve">‘.to_sym’ / </w:t>
-      </w:r>
-      <w:proofErr w:type="gramStart"/>
-      <w:r>
-        <w:rPr>
-          <w:rFonts w:ascii="Consolas" w:hAnsi="Consolas"/>
-          <w:b/>
-          <w:bCs/>
-        </w:rPr>
-        <w:t>‘.intern</w:t>
-      </w:r>
-      <w:proofErr w:type="gramEnd"/>
-      <w:r>
-        <w:rPr>
-          <w:rFonts w:ascii="Consolas" w:hAnsi="Consolas"/>
-          <w:b/>
-          <w:bCs/>
-        </w:rPr>
-        <w:t>’:</w:t>
+        <w:t>‘.to_sym’ / ‘.intern’:</w:t>
       </w:r>
       <w:r>
         <w:t xml:space="preserve"> Converte para Símbolo.</w:t>
@@ -1758,25 +1680,7 @@
           <w:b/>
           <w:bCs/>
         </w:rPr>
-        <w:t>‘</w:t>
-      </w:r>
-      <w:proofErr w:type="gramStart"/>
-      <w:r>
-        <w:rPr>
-          <w:rFonts w:ascii="Consolas" w:hAnsi="Consolas" w:cstheme="majorHAnsi"/>
-          <w:b/>
-          <w:bCs/>
-        </w:rPr>
-        <w:t>gets.chomp</w:t>
-      </w:r>
-      <w:proofErr w:type="gramEnd"/>
-      <w:r>
-        <w:rPr>
-          <w:rFonts w:ascii="Consolas" w:hAnsi="Consolas" w:cstheme="majorHAnsi"/>
-          <w:b/>
-          <w:bCs/>
-        </w:rPr>
-        <w:t>’</w:t>
+        <w:t>‘gets.chomp’</w:t>
       </w:r>
       <w:r>
         <w:t>.</w:t>
@@ -2053,7 +1957,6 @@
         </w:rPr>
         <w:t>‘if’</w:t>
       </w:r>
-      <w:proofErr w:type="gramStart"/>
       <w:r>
         <w:rPr>
           <w:b/>
@@ -2069,7 +1972,6 @@
         </w:rPr>
         <w:t>‘</w:t>
       </w:r>
-      <w:proofErr w:type="gramEnd"/>
       <w:r>
         <w:rPr>
           <w:rFonts w:ascii="Consolas" w:hAnsi="Consolas"/>
@@ -2458,7 +2360,6 @@
       <w:r>
         <w:t xml:space="preserve"> </w:t>
       </w:r>
-      <w:proofErr w:type="spellStart"/>
       <w:r>
         <w:rPr>
           <w:b/>
@@ -2466,7 +2367,6 @@
         </w:rPr>
         <w:t>not</w:t>
       </w:r>
-      <w:proofErr w:type="spellEnd"/>
       <w:r>
         <w:t>. Se a expressão for verdadeira, ela se torna false, e vice-versa.</w:t>
       </w:r>
@@ -2644,23 +2544,13 @@
           <w:numId w:val="3"/>
         </w:numPr>
       </w:pPr>
-      <w:proofErr w:type="gramStart"/>
-      <w:r>
-        <w:rPr>
-          <w:rFonts w:ascii="Consolas" w:hAnsi="Consolas"/>
-          <w:b/>
-          <w:bCs/>
-        </w:rPr>
-        <w:t>‘!=</w:t>
-      </w:r>
-      <w:proofErr w:type="gramEnd"/>
-      <w:r>
-        <w:rPr>
-          <w:rFonts w:ascii="Consolas" w:hAnsi="Consolas"/>
-          <w:b/>
-          <w:bCs/>
-        </w:rPr>
-        <w:t>’:</w:t>
+      <w:r>
+        <w:rPr>
+          <w:rFonts w:ascii="Consolas" w:hAnsi="Consolas"/>
+          <w:b/>
+          <w:bCs/>
+        </w:rPr>
+        <w:t>‘!=’:</w:t>
       </w:r>
       <w:r>
         <w:t xml:space="preserve"> Diferente.</w:t>
@@ -3639,23 +3529,13 @@
           <w:numId w:val="9"/>
         </w:numPr>
       </w:pPr>
-      <w:proofErr w:type="gramStart"/>
-      <w:r>
-        <w:rPr>
-          <w:rFonts w:ascii="Consolas" w:hAnsi="Consolas"/>
-          <w:b/>
-          <w:bCs/>
-        </w:rPr>
-        <w:t>‘.push</w:t>
-      </w:r>
-      <w:proofErr w:type="gramEnd"/>
-      <w:r>
-        <w:rPr>
-          <w:rFonts w:ascii="Consolas" w:hAnsi="Consolas"/>
-          <w:b/>
-          <w:bCs/>
-        </w:rPr>
-        <w:t>’:</w:t>
+      <w:r>
+        <w:rPr>
+          <w:rFonts w:ascii="Consolas" w:hAnsi="Consolas"/>
+          <w:b/>
+          <w:bCs/>
+        </w:rPr>
+        <w:t>‘.push’:</w:t>
       </w:r>
       <w:r>
         <w:t xml:space="preserve"> Adiciona um ou mais elementos ao final d</w:t>
@@ -3731,23 +3611,13 @@
           <w:numId w:val="9"/>
         </w:numPr>
       </w:pPr>
-      <w:proofErr w:type="gramStart"/>
-      <w:r>
-        <w:rPr>
-          <w:rFonts w:ascii="Consolas" w:hAnsi="Consolas"/>
-          <w:b/>
-          <w:bCs/>
-        </w:rPr>
-        <w:t>‘.unshift</w:t>
-      </w:r>
-      <w:proofErr w:type="gramEnd"/>
-      <w:r>
-        <w:rPr>
-          <w:rFonts w:ascii="Consolas" w:hAnsi="Consolas"/>
-          <w:b/>
-          <w:bCs/>
-        </w:rPr>
-        <w:t>’:</w:t>
+      <w:r>
+        <w:rPr>
+          <w:rFonts w:ascii="Consolas" w:hAnsi="Consolas"/>
+          <w:b/>
+          <w:bCs/>
+        </w:rPr>
+        <w:t>‘.unshift’:</w:t>
       </w:r>
       <w:r>
         <w:t xml:space="preserve"> Adiciona um ou mais elementos ao início d</w:t>
@@ -3823,23 +3693,13 @@
           <w:numId w:val="9"/>
         </w:numPr>
       </w:pPr>
-      <w:proofErr w:type="gramStart"/>
-      <w:r>
-        <w:rPr>
-          <w:rFonts w:ascii="Consolas" w:hAnsi="Consolas"/>
-          <w:b/>
-          <w:bCs/>
-        </w:rPr>
-        <w:t>‘.pop</w:t>
-      </w:r>
-      <w:proofErr w:type="gramEnd"/>
-      <w:r>
-        <w:rPr>
-          <w:rFonts w:ascii="Consolas" w:hAnsi="Consolas"/>
-          <w:b/>
-          <w:bCs/>
-        </w:rPr>
-        <w:t>’:</w:t>
+      <w:r>
+        <w:rPr>
+          <w:rFonts w:ascii="Consolas" w:hAnsi="Consolas"/>
+          <w:b/>
+          <w:bCs/>
+        </w:rPr>
+        <w:t>‘.pop’:</w:t>
       </w:r>
       <w:r>
         <w:t xml:space="preserve"> Exclui o último elemento d</w:t>
@@ -3915,7 +3775,6 @@
           <w:numId w:val="9"/>
         </w:numPr>
       </w:pPr>
-      <w:proofErr w:type="gramStart"/>
       <w:r>
         <w:rPr>
           <w:rFonts w:ascii="Consolas" w:hAnsi="Consolas"/>
@@ -3939,16 +3798,7 @@
           <w:b/>
           <w:bCs/>
         </w:rPr>
-        <w:t>shift</w:t>
-      </w:r>
-      <w:proofErr w:type="gramEnd"/>
-      <w:r>
-        <w:rPr>
-          <w:rFonts w:ascii="Consolas" w:hAnsi="Consolas"/>
-          <w:b/>
-          <w:bCs/>
-        </w:rPr>
-        <w:t>’:</w:t>
+        <w:t>shift’:</w:t>
       </w:r>
       <w:r>
         <w:t xml:space="preserve"> Exclui o primeiro elemento d</w:t>
@@ -4024,23 +3874,13 @@
           <w:numId w:val="9"/>
         </w:numPr>
       </w:pPr>
-      <w:proofErr w:type="gramStart"/>
-      <w:r>
-        <w:rPr>
-          <w:rFonts w:ascii="Consolas" w:hAnsi="Consolas"/>
-          <w:b/>
-          <w:bCs/>
-        </w:rPr>
-        <w:t>‘.concat</w:t>
-      </w:r>
-      <w:proofErr w:type="gramEnd"/>
-      <w:r>
-        <w:rPr>
-          <w:rFonts w:ascii="Consolas" w:hAnsi="Consolas"/>
-          <w:b/>
-          <w:bCs/>
-        </w:rPr>
-        <w:t>’:</w:t>
+      <w:r>
+        <w:rPr>
+          <w:rFonts w:ascii="Consolas" w:hAnsi="Consolas"/>
+          <w:b/>
+          <w:bCs/>
+        </w:rPr>
+        <w:t>‘.concat’:</w:t>
       </w:r>
       <w:r>
         <w:t xml:space="preserve"> Concatena um ou mais arrays a um array específico. Não altera o array original.</w:t>
@@ -4181,23 +4021,13 @@
           <w:numId w:val="9"/>
         </w:numPr>
       </w:pPr>
-      <w:proofErr w:type="gramStart"/>
-      <w:r>
-        <w:rPr>
-          <w:rFonts w:ascii="Consolas" w:hAnsi="Consolas"/>
-          <w:b/>
-          <w:bCs/>
-        </w:rPr>
-        <w:t>‘.include</w:t>
-      </w:r>
-      <w:proofErr w:type="gramEnd"/>
-      <w:r>
-        <w:rPr>
-          <w:rFonts w:ascii="Consolas" w:hAnsi="Consolas"/>
-          <w:b/>
-          <w:bCs/>
-        </w:rPr>
-        <w:t>?’:</w:t>
+      <w:r>
+        <w:rPr>
+          <w:rFonts w:ascii="Consolas" w:hAnsi="Consolas"/>
+          <w:b/>
+          <w:bCs/>
+        </w:rPr>
+        <w:t>‘.include?’:</w:t>
       </w:r>
       <w:r>
         <w:t xml:space="preserve"> Verifica se um elemento está presente dentro do array.</w:t>
@@ -4270,7 +4100,6 @@
           <w:numId w:val="9"/>
         </w:numPr>
       </w:pPr>
-      <w:proofErr w:type="gramStart"/>
       <w:r>
         <w:rPr>
           <w:rFonts w:ascii="Consolas" w:hAnsi="Consolas"/>
@@ -4278,16 +4107,7 @@
           <w:bCs/>
         </w:rPr>
         <w:lastRenderedPageBreak/>
-        <w:t>‘.index</w:t>
-      </w:r>
-      <w:proofErr w:type="gramEnd"/>
-      <w:r>
-        <w:rPr>
-          <w:rFonts w:ascii="Consolas" w:hAnsi="Consolas"/>
-          <w:b/>
-          <w:bCs/>
-        </w:rPr>
-        <w:t>’:</w:t>
+        <w:t>‘.index’:</w:t>
       </w:r>
       <w:r>
         <w:t xml:space="preserve"> Retorna o índice a qual se encontra o elemento especificado. Caso o elemento não esteja presente</w:t>
@@ -4374,23 +4194,13 @@
           <w:numId w:val="9"/>
         </w:numPr>
       </w:pPr>
-      <w:proofErr w:type="gramStart"/>
-      <w:r>
-        <w:rPr>
-          <w:rFonts w:ascii="Consolas" w:hAnsi="Consolas"/>
-          <w:b/>
-          <w:bCs/>
-        </w:rPr>
-        <w:t>‘.count</w:t>
-      </w:r>
-      <w:proofErr w:type="gramEnd"/>
-      <w:r>
-        <w:rPr>
-          <w:rFonts w:ascii="Consolas" w:hAnsi="Consolas"/>
-          <w:b/>
-          <w:bCs/>
-        </w:rPr>
-        <w:t>’:</w:t>
+      <w:r>
+        <w:rPr>
+          <w:rFonts w:ascii="Consolas" w:hAnsi="Consolas"/>
+          <w:b/>
+          <w:bCs/>
+        </w:rPr>
+        <w:t>‘.count’:</w:t>
       </w:r>
       <w:r>
         <w:t xml:space="preserve"> Retorna a quantidade de aparições de elementos com o mesmo valor.</w:t>
@@ -4460,23 +4270,13 @@
           <w:numId w:val="9"/>
         </w:numPr>
       </w:pPr>
-      <w:proofErr w:type="gramStart"/>
-      <w:r>
-        <w:rPr>
-          <w:rFonts w:ascii="Consolas" w:hAnsi="Consolas"/>
-          <w:b/>
-          <w:bCs/>
-        </w:rPr>
-        <w:t>‘.uniq</w:t>
-      </w:r>
-      <w:proofErr w:type="gramEnd"/>
-      <w:r>
-        <w:rPr>
-          <w:rFonts w:ascii="Consolas" w:hAnsi="Consolas"/>
-          <w:b/>
-          <w:bCs/>
-        </w:rPr>
-        <w:t>’:</w:t>
+      <w:r>
+        <w:rPr>
+          <w:rFonts w:ascii="Consolas" w:hAnsi="Consolas"/>
+          <w:b/>
+          <w:bCs/>
+        </w:rPr>
+        <w:t>‘.uniq’:</w:t>
       </w:r>
       <w:r>
         <w:t xml:space="preserve"> Retorna um array com elementos únicos.</w:t>
@@ -4546,23 +4346,13 @@
           <w:numId w:val="9"/>
         </w:numPr>
       </w:pPr>
-      <w:proofErr w:type="gramStart"/>
-      <w:r>
-        <w:rPr>
-          <w:rFonts w:ascii="Consolas" w:hAnsi="Consolas"/>
-          <w:b/>
-          <w:bCs/>
-        </w:rPr>
-        <w:t>‘.collect</w:t>
-      </w:r>
-      <w:proofErr w:type="gramEnd"/>
-      <w:r>
-        <w:rPr>
-          <w:rFonts w:ascii="Consolas" w:hAnsi="Consolas"/>
-          <w:b/>
-          <w:bCs/>
-        </w:rPr>
-        <w:t>’</w:t>
+      <w:r>
+        <w:rPr>
+          <w:rFonts w:ascii="Consolas" w:hAnsi="Consolas"/>
+          <w:b/>
+          <w:bCs/>
+        </w:rPr>
+        <w:t>‘.collect’</w:t>
       </w:r>
       <w:r>
         <w:rPr>
@@ -4655,23 +4445,13 @@
           <w:numId w:val="9"/>
         </w:numPr>
       </w:pPr>
-      <w:proofErr w:type="gramStart"/>
-      <w:r>
-        <w:rPr>
-          <w:rFonts w:ascii="Consolas" w:hAnsi="Consolas"/>
-          <w:b/>
-          <w:bCs/>
-        </w:rPr>
-        <w:t>‘.select</w:t>
-      </w:r>
-      <w:proofErr w:type="gramEnd"/>
-      <w:r>
-        <w:rPr>
-          <w:rFonts w:ascii="Consolas" w:hAnsi="Consolas"/>
-          <w:b/>
-          <w:bCs/>
-        </w:rPr>
-        <w:t>’:</w:t>
+      <w:r>
+        <w:rPr>
+          <w:rFonts w:ascii="Consolas" w:hAnsi="Consolas"/>
+          <w:b/>
+          <w:bCs/>
+        </w:rPr>
+        <w:t>‘.select’:</w:t>
       </w:r>
       <w:r>
         <w:t xml:space="preserve"> Cria um novo array apenas com os elementos que testam verdadeiro para uma condição específica.</w:t>
@@ -7082,7 +6862,6 @@
       <w:r>
         <w:t xml:space="preserve"> (</w:t>
       </w:r>
-      <w:proofErr w:type="spellStart"/>
       <w:r>
         <w:rPr>
           <w:rFonts w:ascii="Consolas" w:hAnsi="Consolas"/>
@@ -7091,7 +6870,6 @@
         </w:rPr>
         <w:t>keys</w:t>
       </w:r>
-      <w:proofErr w:type="spellEnd"/>
       <w:r>
         <w:t xml:space="preserve">). </w:t>
       </w:r>
@@ -7132,7 +6910,6 @@
       <w:r>
         <w:t xml:space="preserve"> (</w:t>
       </w:r>
-      <w:proofErr w:type="spellStart"/>
       <w:r>
         <w:rPr>
           <w:rFonts w:ascii="Consolas" w:hAnsi="Consolas"/>
@@ -7141,7 +6918,6 @@
         </w:rPr>
         <w:t>values</w:t>
       </w:r>
-      <w:proofErr w:type="spellEnd"/>
       <w:r>
         <w:t>).</w:t>
       </w:r>
@@ -7723,25 +7499,7 @@
           <w:b/>
           <w:bCs/>
         </w:rPr>
-        <w:t>‘</w:t>
-      </w:r>
-      <w:proofErr w:type="spellStart"/>
-      <w:r>
-        <w:rPr>
-          <w:rFonts w:ascii="Consolas" w:hAnsi="Consolas"/>
-          <w:b/>
-          <w:bCs/>
-        </w:rPr>
-        <w:t>to_h</w:t>
-      </w:r>
-      <w:proofErr w:type="spellEnd"/>
-      <w:r>
-        <w:rPr>
-          <w:rFonts w:ascii="Consolas" w:hAnsi="Consolas"/>
-          <w:b/>
-          <w:bCs/>
-        </w:rPr>
-        <w:t>’</w:t>
+        <w:t>‘to_h’</w:t>
       </w:r>
       <w:r>
         <w:t xml:space="preserve"> permite a conversão de certos objetos para hash.</w:t>
@@ -8449,19 +8207,11 @@
       <w:r>
         <w:t xml:space="preserve"> ao invés de </w:t>
       </w:r>
-      <w:proofErr w:type="gramStart"/>
-      <w:r>
-        <w:rPr>
-          <w:rFonts w:ascii="Consolas" w:hAnsi="Consolas"/>
-        </w:rPr>
-        <w:t>‘.next</w:t>
-      </w:r>
-      <w:proofErr w:type="gramEnd"/>
-      <w:r>
-        <w:rPr>
-          <w:rFonts w:ascii="Consolas" w:hAnsi="Consolas"/>
-        </w:rPr>
-        <w:t>’</w:t>
+      <w:r>
+        <w:rPr>
+          <w:rFonts w:ascii="Consolas" w:hAnsi="Consolas"/>
+        </w:rPr>
+        <w:t>‘.next’</w:t>
       </w:r>
       <w:r>
         <w:t>.</w:t>
@@ -8501,15 +8251,7 @@
         <w:pStyle w:val="Ttulo1"/>
       </w:pPr>
       <w:r>
-        <w:t xml:space="preserve">“A pá” (The </w:t>
-      </w:r>
-      <w:proofErr w:type="spellStart"/>
-      <w:r>
-        <w:t>Shovel</w:t>
-      </w:r>
-      <w:proofErr w:type="spellEnd"/>
-      <w:r>
-        <w:t>)</w:t>
+        <w:t>“A pá” (The Shovel)</w:t>
       </w:r>
     </w:p>
     <w:p>
@@ -8657,19 +8399,11 @@
       <w:r>
         <w:t xml:space="preserve">Exemplos são </w:t>
       </w:r>
-      <w:proofErr w:type="gramStart"/>
-      <w:r>
-        <w:rPr>
-          <w:rFonts w:ascii="Consolas" w:hAnsi="Consolas"/>
-        </w:rPr>
-        <w:t>‘.each</w:t>
-      </w:r>
-      <w:proofErr w:type="gramEnd"/>
-      <w:r>
-        <w:rPr>
-          <w:rFonts w:ascii="Consolas" w:hAnsi="Consolas"/>
-        </w:rPr>
-        <w:t>’</w:t>
+      <w:r>
+        <w:rPr>
+          <w:rFonts w:ascii="Consolas" w:hAnsi="Consolas"/>
+        </w:rPr>
+        <w:t>‘.each’</w:t>
       </w:r>
       <w:r>
         <w:t xml:space="preserve"> e </w:t>
@@ -9143,15 +8877,7 @@
         <w:t>‘return’</w:t>
       </w:r>
       <w:r>
-        <w:t xml:space="preserve">) </w:t>
-      </w:r>
-      <w:proofErr w:type="gramStart"/>
-      <w:r>
-        <w:t>as lambdas</w:t>
-      </w:r>
-      <w:proofErr w:type="gramEnd"/>
-      <w:r>
-        <w:t xml:space="preserve"> não interrompem o método, ao contrário dos procs, que interromper o método assim que retornam um valor.</w:t>
+        <w:t>) as lambdas não interrompem o método, ao contrário dos procs, que interromper o método assim que retornam um valor.</w:t>
       </w:r>
     </w:p>
     <w:p>
@@ -9222,7 +8948,6 @@
         </w:rPr>
         <w:t xml:space="preserve"> </w:t>
       </w:r>
-      <w:proofErr w:type="gramStart"/>
       <w:r>
         <w:rPr>
           <w:rFonts w:ascii="Consolas" w:hAnsi="Consolas"/>
@@ -9239,14 +8964,7 @@
         <w:rPr>
           <w:rFonts w:ascii="Consolas" w:hAnsi="Consolas"/>
         </w:rPr>
-        <w:t>call</w:t>
-      </w:r>
-      <w:proofErr w:type="gramEnd"/>
-      <w:r>
-        <w:rPr>
-          <w:rFonts w:ascii="Consolas" w:hAnsi="Consolas"/>
-        </w:rPr>
-        <w:t>’</w:t>
+        <w:t>call’</w:t>
       </w:r>
     </w:p>
     <w:p>
@@ -11638,6 +11356,140 @@
                     <a:xfrm>
                       <a:off x="0" y="0"/>
                       <a:ext cx="4771102" cy="3311270"/>
+                    </a:xfrm>
+                    <a:prstGeom prst="rect">
+                      <a:avLst/>
+                    </a:prstGeom>
+                    <a:noFill/>
+                    <a:ln>
+                      <a:noFill/>
+                    </a:ln>
+                  </pic:spPr>
+                </pic:pic>
+              </a:graphicData>
+            </a:graphic>
+          </wp:inline>
+        </w:drawing>
+      </w:r>
+    </w:p>
+    <w:p>
+      <w:pPr>
+        <w:pStyle w:val="Ttulo2"/>
+      </w:pPr>
+      <w:r>
+        <w:t>Métodos de Classe</w:t>
+      </w:r>
+    </w:p>
+    <w:p>
+      <w:r>
+        <w:t>Métodos que possuem a palavra-chave ‘self’ são métodos de classe. Esses métodos não podem acessar variáveis de instância a menos que sejam fornecidos como argumento.</w:t>
+      </w:r>
+    </w:p>
+    <w:p>
+      <w:r>
+        <w:t>Esses métodos são para a classe em si, e não para uma instância dessa classe.</w:t>
+      </w:r>
+    </w:p>
+    <w:p>
+      <w:r>
+        <w:rPr>
+          <w:noProof/>
+        </w:rPr>
+        <w:lastRenderedPageBreak/>
+        <w:drawing>
+          <wp:inline distT="0" distB="0" distL="0" distR="0" wp14:anchorId="79E9F050" wp14:editId="1AD34653">
+            <wp:extent cx="5007887" cy="1800225"/>
+            <wp:effectExtent l="0" t="0" r="2540" b="0"/>
+            <wp:docPr id="1310599560" name="Imagem 1"/>
+            <wp:cNvGraphicFramePr>
+              <a:graphicFrameLocks xmlns:a="http://schemas.openxmlformats.org/drawingml/2006/main" noChangeAspect="1"/>
+            </wp:cNvGraphicFramePr>
+            <a:graphic xmlns:a="http://schemas.openxmlformats.org/drawingml/2006/main">
+              <a:graphicData uri="http://schemas.openxmlformats.org/drawingml/2006/picture">
+                <pic:pic xmlns:pic="http://schemas.openxmlformats.org/drawingml/2006/picture">
+                  <pic:nvPicPr>
+                    <pic:cNvPr id="0" name="Picture 18"/>
+                    <pic:cNvPicPr>
+                      <a:picLocks noChangeAspect="1" noChangeArrowheads="1"/>
+                    </pic:cNvPicPr>
+                  </pic:nvPicPr>
+                  <pic:blipFill>
+                    <a:blip r:embed="rId115">
+                      <a:extLst>
+                        <a:ext uri="{28A0092B-C50C-407E-A947-70E740481C1C}">
+                          <a14:useLocalDpi xmlns:a14="http://schemas.microsoft.com/office/drawing/2010/main" val="0"/>
+                        </a:ext>
+                      </a:extLst>
+                    </a:blip>
+                    <a:srcRect/>
+                    <a:stretch>
+                      <a:fillRect/>
+                    </a:stretch>
+                  </pic:blipFill>
+                  <pic:spPr bwMode="auto">
+                    <a:xfrm>
+                      <a:off x="0" y="0"/>
+                      <a:ext cx="5027031" cy="1807107"/>
+                    </a:xfrm>
+                    <a:prstGeom prst="rect">
+                      <a:avLst/>
+                    </a:prstGeom>
+                    <a:noFill/>
+                    <a:ln>
+                      <a:noFill/>
+                    </a:ln>
+                  </pic:spPr>
+                </pic:pic>
+              </a:graphicData>
+            </a:graphic>
+          </wp:inline>
+        </w:drawing>
+      </w:r>
+    </w:p>
+    <w:p>
+      <w:r>
+        <w:t>Além disso, métodos de classes podem ser chamados sem que haja uma instância, apenas nome da classe e nome do método.</w:t>
+      </w:r>
+    </w:p>
+    <w:p>
+      <w:r>
+        <w:rPr>
+          <w:noProof/>
+        </w:rPr>
+        <w:drawing>
+          <wp:inline distT="0" distB="0" distL="0" distR="0" wp14:anchorId="3FA3CA30" wp14:editId="15CF143A">
+            <wp:extent cx="4924425" cy="2591925"/>
+            <wp:effectExtent l="0" t="0" r="0" b="0"/>
+            <wp:docPr id="159470230" name="Imagem 2"/>
+            <wp:cNvGraphicFramePr>
+              <a:graphicFrameLocks xmlns:a="http://schemas.openxmlformats.org/drawingml/2006/main" noChangeAspect="1"/>
+            </wp:cNvGraphicFramePr>
+            <a:graphic xmlns:a="http://schemas.openxmlformats.org/drawingml/2006/main">
+              <a:graphicData uri="http://schemas.openxmlformats.org/drawingml/2006/picture">
+                <pic:pic xmlns:pic="http://schemas.openxmlformats.org/drawingml/2006/picture">
+                  <pic:nvPicPr>
+                    <pic:cNvPr id="0" name="Picture 20"/>
+                    <pic:cNvPicPr>
+                      <a:picLocks noChangeAspect="1" noChangeArrowheads="1"/>
+                    </pic:cNvPicPr>
+                  </pic:nvPicPr>
+                  <pic:blipFill>
+                    <a:blip r:embed="rId116">
+                      <a:extLst>
+                        <a:ext uri="{28A0092B-C50C-407E-A947-70E740481C1C}">
+                          <a14:useLocalDpi xmlns:a14="http://schemas.microsoft.com/office/drawing/2010/main" val="0"/>
+                        </a:ext>
+                      </a:extLst>
+                    </a:blip>
+                    <a:srcRect/>
+                    <a:stretch>
+                      <a:fillRect/>
+                    </a:stretch>
+                  </pic:blipFill>
+                  <pic:spPr bwMode="auto">
+                    <a:xfrm>
+                      <a:off x="0" y="0"/>
+                      <a:ext cx="4939924" cy="2600083"/>
                     </a:xfrm>
                     <a:prstGeom prst="rect">
                       <a:avLst/>

</xml_diff>